<commit_message>
changed demograhics to custom table
</commit_message>
<xml_diff>
--- a/gelweb/gel2mdt/exports_templates/npf_glh_negative_report_template.docx
+++ b/gelweb/gel2mdt/exports_templates/npf_glh_negative_report_template.docx
@@ -1337,6 +1337,7 @@
   <w:style w:type="paragraph" w:default="1" w:styleId="Normal">
     <w:name w:val="Normal"/>
     <w:qFormat/>
+    <w:rsid w:val="00555955"/>
   </w:style>
   <w:style w:type="paragraph" w:styleId="Heading2">
     <w:name w:val="heading 2"/>
@@ -1508,6 +1509,423 @@
         <w:insideV w:val="single" w:sz="4" w:space="0" w:color="auto"/>
       </w:tblBorders>
     </w:tblPr>
+  </w:style>
+  <w:style w:type="table" w:styleId="GridTable1Light">
+    <w:name w:val="Grid Table 1 Light"/>
+    <w:basedOn w:val="TableNormal"/>
+    <w:uiPriority w:val="46"/>
+    <w:rsid w:val="00911D7D"/>
+    <w:pPr>
+      <w:spacing w:after="0" w:line="240" w:lineRule="auto"/>
+    </w:pPr>
+    <w:tblPr>
+      <w:tblStyleRowBandSize w:val="1"/>
+      <w:tblStyleColBandSize w:val="1"/>
+      <w:tblBorders>
+        <w:top w:val="single" w:sz="4" w:space="0" w:color="999999" w:themeColor="text1" w:themeTint="66"/>
+        <w:left w:val="single" w:sz="4" w:space="0" w:color="999999" w:themeColor="text1" w:themeTint="66"/>
+        <w:bottom w:val="single" w:sz="4" w:space="0" w:color="999999" w:themeColor="text1" w:themeTint="66"/>
+        <w:right w:val="single" w:sz="4" w:space="0" w:color="999999" w:themeColor="text1" w:themeTint="66"/>
+        <w:insideH w:val="single" w:sz="4" w:space="0" w:color="999999" w:themeColor="text1" w:themeTint="66"/>
+        <w:insideV w:val="single" w:sz="4" w:space="0" w:color="999999" w:themeColor="text1" w:themeTint="66"/>
+      </w:tblBorders>
+    </w:tblPr>
+    <w:tblStylePr w:type="firstRow">
+      <w:rPr>
+        <w:b/>
+        <w:bCs/>
+      </w:rPr>
+      <w:tblPr/>
+      <w:tcPr>
+        <w:tcBorders>
+          <w:bottom w:val="single" w:sz="12" w:space="0" w:color="666666" w:themeColor="text1" w:themeTint="99"/>
+        </w:tcBorders>
+      </w:tcPr>
+    </w:tblStylePr>
+    <w:tblStylePr w:type="lastRow">
+      <w:rPr>
+        <w:b/>
+        <w:bCs/>
+      </w:rPr>
+      <w:tblPr/>
+      <w:tcPr>
+        <w:tcBorders>
+          <w:top w:val="double" w:sz="2" w:space="0" w:color="666666" w:themeColor="text1" w:themeTint="99"/>
+        </w:tcBorders>
+      </w:tcPr>
+    </w:tblStylePr>
+    <w:tblStylePr w:type="firstCol">
+      <w:rPr>
+        <w:b/>
+        <w:bCs/>
+      </w:rPr>
+    </w:tblStylePr>
+    <w:tblStylePr w:type="lastCol">
+      <w:rPr>
+        <w:b/>
+        <w:bCs/>
+      </w:rPr>
+    </w:tblStylePr>
+  </w:style>
+  <w:style w:type="character" w:styleId="SubtleReference">
+    <w:name w:val="Subtle Reference"/>
+    <w:basedOn w:val="DefaultParagraphFont"/>
+    <w:uiPriority w:val="31"/>
+    <w:qFormat/>
+    <w:rsid w:val="00166F71"/>
+    <w:rPr>
+      <w:smallCaps/>
+      <w:color w:val="5A5A5A" w:themeColor="text1" w:themeTint="A5"/>
+    </w:rPr>
+  </w:style>
+  <w:style w:type="table" w:customStyle="1" w:styleId="GridTablePlain">
+    <w:name w:val="Grid Table Plain"/>
+    <w:basedOn w:val="TableNormal"/>
+    <w:uiPriority w:val="99"/>
+    <w:rsid w:val="00291C3F"/>
+    <w:pPr>
+      <w:spacing w:after="0" w:line="240" w:lineRule="auto"/>
+    </w:pPr>
+    <w:rPr>
+      <w:rFonts w:ascii="Arial" w:hAnsi="Arial"/>
+    </w:rPr>
+    <w:tblPr>
+      <w:tblBorders>
+        <w:top w:val="single" w:sz="4" w:space="0" w:color="auto"/>
+        <w:bottom w:val="single" w:sz="4" w:space="0" w:color="auto"/>
+      </w:tblBorders>
+    </w:tblPr>
+  </w:style>
+  <w:style w:type="character" w:styleId="CommentReference">
+    <w:name w:val="annotation reference"/>
+    <w:basedOn w:val="DefaultParagraphFont"/>
+    <w:uiPriority w:val="99"/>
+    <w:semiHidden/>
+    <w:unhideWhenUsed/>
+    <w:rsid w:val="00E23A75"/>
+    <w:rPr>
+      <w:sz w:val="16"/>
+      <w:szCs w:val="16"/>
+    </w:rPr>
+  </w:style>
+  <w:style w:type="paragraph" w:styleId="CommentText">
+    <w:name w:val="annotation text"/>
+    <w:basedOn w:val="Normal"/>
+    <w:link w:val="CommentTextChar"/>
+    <w:uiPriority w:val="99"/>
+    <w:semiHidden/>
+    <w:unhideWhenUsed/>
+    <w:rsid w:val="00E23A75"/>
+    <w:pPr>
+      <w:spacing w:line="240" w:lineRule="auto"/>
+    </w:pPr>
+    <w:rPr>
+      <w:sz w:val="20"/>
+      <w:szCs w:val="20"/>
+    </w:rPr>
+  </w:style>
+  <w:style w:type="character" w:customStyle="1" w:styleId="CommentTextChar">
+    <w:name w:val="Comment Text Char"/>
+    <w:basedOn w:val="DefaultParagraphFont"/>
+    <w:link w:val="CommentText"/>
+    <w:uiPriority w:val="99"/>
+    <w:semiHidden/>
+    <w:rsid w:val="00E23A75"/>
+    <w:rPr>
+      <w:sz w:val="20"/>
+      <w:szCs w:val="20"/>
+    </w:rPr>
+  </w:style>
+  <w:style w:type="paragraph" w:styleId="CommentSubject">
+    <w:name w:val="annotation subject"/>
+    <w:basedOn w:val="CommentText"/>
+    <w:next w:val="CommentText"/>
+    <w:link w:val="CommentSubjectChar"/>
+    <w:uiPriority w:val="99"/>
+    <w:semiHidden/>
+    <w:unhideWhenUsed/>
+    <w:rsid w:val="00E23A75"/>
+    <w:rPr>
+      <w:b/>
+      <w:bCs/>
+    </w:rPr>
+  </w:style>
+  <w:style w:type="character" w:customStyle="1" w:styleId="CommentSubjectChar">
+    <w:name w:val="Comment Subject Char"/>
+    <w:basedOn w:val="CommentTextChar"/>
+    <w:link w:val="CommentSubject"/>
+    <w:uiPriority w:val="99"/>
+    <w:semiHidden/>
+    <w:rsid w:val="00E23A75"/>
+    <w:rPr>
+      <w:b/>
+      <w:bCs/>
+      <w:sz w:val="20"/>
+      <w:szCs w:val="20"/>
+    </w:rPr>
+  </w:style>
+  <w:style w:type="table" w:styleId="PlainTable2">
+    <w:name w:val="Plain Table 2"/>
+    <w:basedOn w:val="TableNormal"/>
+    <w:uiPriority w:val="42"/>
+    <w:rsid w:val="002E150F"/>
+    <w:pPr>
+      <w:spacing w:after="0" w:line="240" w:lineRule="auto"/>
+    </w:pPr>
+    <w:tblPr>
+      <w:tblStyleRowBandSize w:val="1"/>
+      <w:tblStyleColBandSize w:val="1"/>
+      <w:tblBorders>
+        <w:top w:val="single" w:sz="4" w:space="0" w:color="7F7F7F" w:themeColor="text1" w:themeTint="80"/>
+        <w:bottom w:val="single" w:sz="4" w:space="0" w:color="7F7F7F" w:themeColor="text1" w:themeTint="80"/>
+      </w:tblBorders>
+    </w:tblPr>
+    <w:tblStylePr w:type="firstRow">
+      <w:rPr>
+        <w:b/>
+        <w:bCs/>
+      </w:rPr>
+      <w:tblPr/>
+      <w:tcPr>
+        <w:tcBorders>
+          <w:bottom w:val="single" w:sz="4" w:space="0" w:color="7F7F7F" w:themeColor="text1" w:themeTint="80"/>
+        </w:tcBorders>
+      </w:tcPr>
+    </w:tblStylePr>
+    <w:tblStylePr w:type="lastRow">
+      <w:rPr>
+        <w:b/>
+        <w:bCs/>
+      </w:rPr>
+      <w:tblPr/>
+      <w:tcPr>
+        <w:tcBorders>
+          <w:top w:val="single" w:sz="4" w:space="0" w:color="7F7F7F" w:themeColor="text1" w:themeTint="80"/>
+        </w:tcBorders>
+      </w:tcPr>
+    </w:tblStylePr>
+    <w:tblStylePr w:type="firstCol">
+      <w:rPr>
+        <w:b/>
+        <w:bCs/>
+      </w:rPr>
+    </w:tblStylePr>
+    <w:tblStylePr w:type="lastCol">
+      <w:rPr>
+        <w:b/>
+        <w:bCs/>
+      </w:rPr>
+    </w:tblStylePr>
+    <w:tblStylePr w:type="band1Vert">
+      <w:tblPr/>
+      <w:tcPr>
+        <w:tcBorders>
+          <w:left w:val="single" w:sz="4" w:space="0" w:color="7F7F7F" w:themeColor="text1" w:themeTint="80"/>
+          <w:right w:val="single" w:sz="4" w:space="0" w:color="7F7F7F" w:themeColor="text1" w:themeTint="80"/>
+        </w:tcBorders>
+      </w:tcPr>
+    </w:tblStylePr>
+    <w:tblStylePr w:type="band2Vert">
+      <w:tblPr/>
+      <w:tcPr>
+        <w:tcBorders>
+          <w:left w:val="single" w:sz="4" w:space="0" w:color="7F7F7F" w:themeColor="text1" w:themeTint="80"/>
+          <w:right w:val="single" w:sz="4" w:space="0" w:color="7F7F7F" w:themeColor="text1" w:themeTint="80"/>
+        </w:tcBorders>
+      </w:tcPr>
+    </w:tblStylePr>
+    <w:tblStylePr w:type="band1Horz">
+      <w:tblPr/>
+      <w:tcPr>
+        <w:tcBorders>
+          <w:top w:val="single" w:sz="4" w:space="0" w:color="7F7F7F" w:themeColor="text1" w:themeTint="80"/>
+          <w:bottom w:val="single" w:sz="4" w:space="0" w:color="7F7F7F" w:themeColor="text1" w:themeTint="80"/>
+        </w:tcBorders>
+      </w:tcPr>
+    </w:tblStylePr>
+  </w:style>
+  <w:style w:type="table" w:styleId="PlainTable1">
+    <w:name w:val="Plain Table 1"/>
+    <w:basedOn w:val="TableNormal"/>
+    <w:uiPriority w:val="41"/>
+    <w:rsid w:val="00394540"/>
+    <w:pPr>
+      <w:spacing w:after="0" w:line="240" w:lineRule="auto"/>
+    </w:pPr>
+    <w:tblPr>
+      <w:tblStyleRowBandSize w:val="1"/>
+      <w:tblStyleColBandSize w:val="1"/>
+      <w:tblBorders>
+        <w:top w:val="single" w:sz="4" w:space="0" w:color="BFBFBF" w:themeColor="background1" w:themeShade="BF"/>
+        <w:left w:val="single" w:sz="4" w:space="0" w:color="BFBFBF" w:themeColor="background1" w:themeShade="BF"/>
+        <w:bottom w:val="single" w:sz="4" w:space="0" w:color="BFBFBF" w:themeColor="background1" w:themeShade="BF"/>
+        <w:right w:val="single" w:sz="4" w:space="0" w:color="BFBFBF" w:themeColor="background1" w:themeShade="BF"/>
+        <w:insideH w:val="single" w:sz="4" w:space="0" w:color="BFBFBF" w:themeColor="background1" w:themeShade="BF"/>
+        <w:insideV w:val="single" w:sz="4" w:space="0" w:color="BFBFBF" w:themeColor="background1" w:themeShade="BF"/>
+      </w:tblBorders>
+    </w:tblPr>
+    <w:tblStylePr w:type="firstRow">
+      <w:rPr>
+        <w:b/>
+        <w:bCs/>
+      </w:rPr>
+    </w:tblStylePr>
+    <w:tblStylePr w:type="lastRow">
+      <w:rPr>
+        <w:b/>
+        <w:bCs/>
+      </w:rPr>
+      <w:tblPr/>
+      <w:tcPr>
+        <w:tcBorders>
+          <w:top w:val="double" w:sz="4" w:space="0" w:color="BFBFBF" w:themeColor="background1" w:themeShade="BF"/>
+        </w:tcBorders>
+      </w:tcPr>
+    </w:tblStylePr>
+    <w:tblStylePr w:type="firstCol">
+      <w:rPr>
+        <w:b/>
+        <w:bCs/>
+      </w:rPr>
+    </w:tblStylePr>
+    <w:tblStylePr w:type="lastCol">
+      <w:rPr>
+        <w:b/>
+        <w:bCs/>
+      </w:rPr>
+    </w:tblStylePr>
+    <w:tblStylePr w:type="band1Vert">
+      <w:tblPr/>
+      <w:tcPr>
+        <w:shd w:val="clear" w:color="auto" w:fill="F2F2F2" w:themeFill="background1" w:themeFillShade="F2"/>
+      </w:tcPr>
+    </w:tblStylePr>
+    <w:tblStylePr w:type="band1Horz">
+      <w:tblPr/>
+      <w:tcPr>
+        <w:shd w:val="clear" w:color="auto" w:fill="F2F2F2" w:themeFill="background1" w:themeFillShade="F2"/>
+      </w:tcPr>
+    </w:tblStylePr>
+  </w:style>
+  <w:style w:type="table" w:styleId="PlainTable5">
+    <w:name w:val="Plain Table 5"/>
+    <w:basedOn w:val="TableNormal"/>
+    <w:uiPriority w:val="45"/>
+    <w:rsid w:val="00394540"/>
+    <w:pPr>
+      <w:spacing w:after="0" w:line="240" w:lineRule="auto"/>
+    </w:pPr>
+    <w:tblPr>
+      <w:tblStyleRowBandSize w:val="1"/>
+      <w:tblStyleColBandSize w:val="1"/>
+    </w:tblPr>
+    <w:tblStylePr w:type="firstRow">
+      <w:rPr>
+        <w:rFonts w:asciiTheme="majorHAnsi" w:eastAsiaTheme="majorEastAsia" w:hAnsiTheme="majorHAnsi" w:cstheme="majorBidi"/>
+        <w:i/>
+        <w:iCs/>
+        <w:sz w:val="26"/>
+      </w:rPr>
+      <w:tblPr/>
+      <w:tcPr>
+        <w:tcBorders>
+          <w:bottom w:val="single" w:sz="4" w:space="0" w:color="7F7F7F" w:themeColor="text1" w:themeTint="80"/>
+        </w:tcBorders>
+        <w:shd w:val="clear" w:color="auto" w:fill="FFFFFF" w:themeFill="background1"/>
+      </w:tcPr>
+    </w:tblStylePr>
+    <w:tblStylePr w:type="lastRow">
+      <w:rPr>
+        <w:rFonts w:asciiTheme="majorHAnsi" w:eastAsiaTheme="majorEastAsia" w:hAnsiTheme="majorHAnsi" w:cstheme="majorBidi"/>
+        <w:i/>
+        <w:iCs/>
+        <w:sz w:val="26"/>
+      </w:rPr>
+      <w:tblPr/>
+      <w:tcPr>
+        <w:tcBorders>
+          <w:top w:val="single" w:sz="4" w:space="0" w:color="7F7F7F" w:themeColor="text1" w:themeTint="80"/>
+        </w:tcBorders>
+        <w:shd w:val="clear" w:color="auto" w:fill="FFFFFF" w:themeFill="background1"/>
+      </w:tcPr>
+    </w:tblStylePr>
+    <w:tblStylePr w:type="firstCol">
+      <w:pPr>
+        <w:jc w:val="right"/>
+      </w:pPr>
+      <w:rPr>
+        <w:rFonts w:asciiTheme="majorHAnsi" w:eastAsiaTheme="majorEastAsia" w:hAnsiTheme="majorHAnsi" w:cstheme="majorBidi"/>
+        <w:i/>
+        <w:iCs/>
+        <w:sz w:val="26"/>
+      </w:rPr>
+      <w:tblPr/>
+      <w:tcPr>
+        <w:tcBorders>
+          <w:right w:val="single" w:sz="4" w:space="0" w:color="7F7F7F" w:themeColor="text1" w:themeTint="80"/>
+        </w:tcBorders>
+        <w:shd w:val="clear" w:color="auto" w:fill="FFFFFF" w:themeFill="background1"/>
+      </w:tcPr>
+    </w:tblStylePr>
+    <w:tblStylePr w:type="lastCol">
+      <w:rPr>
+        <w:rFonts w:asciiTheme="majorHAnsi" w:eastAsiaTheme="majorEastAsia" w:hAnsiTheme="majorHAnsi" w:cstheme="majorBidi"/>
+        <w:i/>
+        <w:iCs/>
+        <w:sz w:val="26"/>
+      </w:rPr>
+      <w:tblPr/>
+      <w:tcPr>
+        <w:tcBorders>
+          <w:left w:val="single" w:sz="4" w:space="0" w:color="7F7F7F" w:themeColor="text1" w:themeTint="80"/>
+        </w:tcBorders>
+        <w:shd w:val="clear" w:color="auto" w:fill="FFFFFF" w:themeFill="background1"/>
+      </w:tcPr>
+    </w:tblStylePr>
+    <w:tblStylePr w:type="band1Vert">
+      <w:tblPr/>
+      <w:tcPr>
+        <w:shd w:val="clear" w:color="auto" w:fill="F2F2F2" w:themeFill="background1" w:themeFillShade="F2"/>
+      </w:tcPr>
+    </w:tblStylePr>
+    <w:tblStylePr w:type="band1Horz">
+      <w:tblPr/>
+      <w:tcPr>
+        <w:shd w:val="clear" w:color="auto" w:fill="F2F2F2" w:themeFill="background1" w:themeFillShade="F2"/>
+      </w:tcPr>
+    </w:tblStylePr>
+    <w:tblStylePr w:type="neCell">
+      <w:tblPr/>
+      <w:tcPr>
+        <w:tcBorders>
+          <w:left w:val="nil"/>
+        </w:tcBorders>
+      </w:tcPr>
+    </w:tblStylePr>
+    <w:tblStylePr w:type="nwCell">
+      <w:tblPr/>
+      <w:tcPr>
+        <w:tcBorders>
+          <w:right w:val="nil"/>
+        </w:tcBorders>
+      </w:tcPr>
+    </w:tblStylePr>
+    <w:tblStylePr w:type="seCell">
+      <w:tblPr/>
+      <w:tcPr>
+        <w:tcBorders>
+          <w:left w:val="nil"/>
+        </w:tcBorders>
+      </w:tcPr>
+    </w:tblStylePr>
+    <w:tblStylePr w:type="swCell">
+      <w:tblPr/>
+      <w:tcPr>
+        <w:tcBorders>
+          <w:right w:val="nil"/>
+        </w:tcBorders>
+      </w:tcPr>
+    </w:tblStylePr>
   </w:style>
 </w:styles>
 </file>
@@ -1802,7 +2220,7 @@
 </file>
 
 <file path=customXml/itemProps1.xml><?xml version="1.0" encoding="utf-8"?>
-<ds:datastoreItem xmlns:ds="http://schemas.openxmlformats.org/officeDocument/2006/customXml" ds:itemID="{A4592B59-2CF3-4C6D-948B-CDE5AE95ADB7}">
+<ds:datastoreItem xmlns:ds="http://schemas.openxmlformats.org/officeDocument/2006/customXml" ds:itemID="{55EF50EC-82F4-4690-9E34-C00028A607D0}">
   <ds:schemaRefs>
     <ds:schemaRef ds:uri="http://schemas.openxmlformats.org/officeDocument/2006/bibliography"/>
   </ds:schemaRefs>

</xml_diff>